<commit_message>
jupyter versions of lab2 scripts and lab 3 report edits
</commit_message>
<xml_diff>
--- a/lab3/part2/Lab Report 03-pt2.docx
+++ b/lab3/part2/Lab Report 03-pt2.docx
@@ -706,13 +706,34 @@
           <w:szCs w:val="20"/>
         </w:rPr>
       </w:pPr>
-      <w:r>
-        <w:rPr>
-          <w:rFonts w:ascii="Arial" w:eastAsia="Times New Roman" w:hAnsi="Arial" w:cs="Arial"/>
-          <w:i/>
-          <w:sz w:val="20"/>
-          <w:szCs w:val="20"/>
-        </w:rPr>
+    </w:p>
+    <w:p>
+      <w:pPr>
+        <w:rPr>
+          <w:rFonts w:ascii="Arial" w:eastAsia="Times New Roman" w:hAnsi="Arial" w:cs="Arial"/>
+          <w:i/>
+          <w:sz w:val="20"/>
+          <w:szCs w:val="20"/>
+        </w:rPr>
+      </w:pPr>
+    </w:p>
+    <w:p>
+      <w:pPr>
+        <w:rPr>
+          <w:rFonts w:ascii="Arial" w:eastAsia="Times New Roman" w:hAnsi="Arial" w:cs="Arial"/>
+          <w:i/>
+          <w:sz w:val="20"/>
+          <w:szCs w:val="20"/>
+        </w:rPr>
+      </w:pPr>
+      <w:r>
+        <w:rPr>
+          <w:rFonts w:ascii="Arial" w:eastAsia="Times New Roman" w:hAnsi="Arial" w:cs="Arial"/>
+          <w:i/>
+          <w:sz w:val="20"/>
+          <w:szCs w:val="20"/>
+        </w:rPr>
+        <w:lastRenderedPageBreak/>
         <w:t xml:space="preserve">Table 2. </w:t>
       </w:r>
       <w:r>
@@ -767,7 +788,6 @@
                 <w:sz w:val="20"/>
                 <w:szCs w:val="20"/>
               </w:rPr>
-              <w:lastRenderedPageBreak/>
               <w:t>#</w:t>
             </w:r>
           </w:p>
@@ -1296,7 +1316,6 @@
           <w:sz w:val="20"/>
           <w:szCs w:val="20"/>
         </w:rPr>
-        <w:lastRenderedPageBreak/>
         <w:t>Figure 1. Data flow diagram</w:t>
       </w:r>
       <w:r>

</xml_diff>

<commit_message>
pdfs of lab3 reports
</commit_message>
<xml_diff>
--- a/lab3/part2/Lab Report 03-pt2.docx
+++ b/lab3/part2/Lab Report 03-pt2.docx
@@ -308,27 +308,7 @@
           <w:sz w:val="20"/>
           <w:szCs w:val="20"/>
         </w:rPr>
-        <w:t xml:space="preserve"> and perform data analysis through multiple interpolation methods. We then </w:t>
-      </w:r>
-      <w:proofErr w:type="gramStart"/>
-      <w:r>
-        <w:rPr>
-          <w:rFonts w:ascii="Arial" w:eastAsia="Times New Roman" w:hAnsi="Arial" w:cs="Arial"/>
-          <w:iCs/>
-          <w:sz w:val="20"/>
-          <w:szCs w:val="20"/>
-        </w:rPr>
-        <w:t>compare and contrast</w:t>
-      </w:r>
-      <w:proofErr w:type="gramEnd"/>
-      <w:r>
-        <w:rPr>
-          <w:rFonts w:ascii="Arial" w:eastAsia="Times New Roman" w:hAnsi="Arial" w:cs="Arial"/>
-          <w:iCs/>
-          <w:sz w:val="20"/>
-          <w:szCs w:val="20"/>
-        </w:rPr>
-        <w:t xml:space="preserve"> the four methods used in the resulting script to determine the most suitable method for interpolating temperatures from the source data. Methods compared are Inverse Distance Weighting (IDW), Spline, Ordinary Kriging and Empirical Bayesian Kriging (EBK). The data used for interpolation is temperature maximum, minimum and average normals </w:t>
+        <w:t xml:space="preserve"> and perform data analysis through multiple interpolation methods. We then compare and contrast the four methods used in the resulting script to determine the most suitable method for interpolating temperatures from the source data. Methods compared are Inverse Distance Weighting (IDW), Spline, Ordinary Kriging and Empirical Bayesian Kriging (EBK). The data used for interpolation is temperature maximum, minimum and average normals </w:t>
       </w:r>
       <w:r>
         <w:rPr>
@@ -439,25 +419,23 @@
           <w:sz w:val="20"/>
           <w:szCs w:val="20"/>
         </w:rPr>
-        <w:t xml:space="preserve">. </w:t>
-      </w:r>
-      <w:proofErr w:type="gramStart"/>
+        <w:t xml:space="preserve">. In order to explore the different </w:t>
+      </w:r>
       <w:r>
         <w:rPr>
           <w:rFonts w:ascii="Arial" w:eastAsia="Arial" w:hAnsi="Arial" w:cs="Arial"/>
           <w:sz w:val="20"/>
           <w:szCs w:val="20"/>
         </w:rPr>
-        <w:t>In order to</w:t>
-      </w:r>
-      <w:proofErr w:type="gramEnd"/>
+        <w:t>methods of interpolation, this project b</w:t>
+      </w:r>
       <w:r>
         <w:rPr>
           <w:rFonts w:ascii="Arial" w:eastAsia="Arial" w:hAnsi="Arial" w:cs="Arial"/>
           <w:sz w:val="20"/>
           <w:szCs w:val="20"/>
         </w:rPr>
-        <w:t xml:space="preserve"> explore the different </w:t>
+        <w:t>uild</w:t>
       </w:r>
       <w:r>
         <w:rPr>
@@ -465,7 +443,7 @@
           <w:sz w:val="20"/>
           <w:szCs w:val="20"/>
         </w:rPr>
-        <w:t>methods of interpolation, this project b</w:t>
+        <w:t>s</w:t>
       </w:r>
       <w:r>
         <w:rPr>
@@ -473,7 +451,7 @@
           <w:sz w:val="20"/>
           <w:szCs w:val="20"/>
         </w:rPr>
-        <w:t>uild</w:t>
+        <w:t xml:space="preserve"> a fully functional real-time data visualization and analysis workflow</w:t>
       </w:r>
       <w:r>
         <w:rPr>
@@ -481,7 +459,7 @@
           <w:sz w:val="20"/>
           <w:szCs w:val="20"/>
         </w:rPr>
-        <w:t>s</w:t>
+        <w:t xml:space="preserve"> to gather weather station data for the most recent 30 days from NDSU’s NDAWN network. This data is used to c</w:t>
       </w:r>
       <w:r>
         <w:rPr>
@@ -489,41 +467,7 @@
           <w:sz w:val="20"/>
           <w:szCs w:val="20"/>
         </w:rPr>
-        <w:t xml:space="preserve"> a fully functional real-time data visualization and analysis workflow</w:t>
-      </w:r>
-      <w:r>
-        <w:rPr>
-          <w:rFonts w:ascii="Arial" w:eastAsia="Arial" w:hAnsi="Arial" w:cs="Arial"/>
-          <w:sz w:val="20"/>
-          <w:szCs w:val="20"/>
-        </w:rPr>
-        <w:t xml:space="preserve"> to gather weather station data for the most recent 30 days from NDSU’s NDAWN network. This data is used to </w:t>
-      </w:r>
-      <w:proofErr w:type="gramStart"/>
-      <w:r>
-        <w:rPr>
-          <w:rFonts w:ascii="Arial" w:eastAsia="Arial" w:hAnsi="Arial" w:cs="Arial"/>
-          <w:sz w:val="20"/>
-          <w:szCs w:val="20"/>
-        </w:rPr>
-        <w:t>c</w:t>
-      </w:r>
-      <w:r>
-        <w:rPr>
-          <w:rFonts w:ascii="Arial" w:eastAsia="Arial" w:hAnsi="Arial" w:cs="Arial"/>
-          <w:sz w:val="20"/>
-          <w:szCs w:val="20"/>
-        </w:rPr>
-        <w:t>ompare and contrast</w:t>
-      </w:r>
-      <w:proofErr w:type="gramEnd"/>
-      <w:r>
-        <w:rPr>
-          <w:rFonts w:ascii="Arial" w:eastAsia="Arial" w:hAnsi="Arial" w:cs="Arial"/>
-          <w:sz w:val="20"/>
-          <w:szCs w:val="20"/>
-        </w:rPr>
-        <w:t xml:space="preserve"> </w:t>
+        <w:t xml:space="preserve">ompare and contrast </w:t>
       </w:r>
       <w:r>
         <w:rPr>
@@ -1237,6 +1181,7 @@
     </w:p>
     <w:p>
       <w:pPr>
+        <w:jc w:val="center"/>
         <w:rPr>
           <w:rFonts w:ascii="Arial" w:eastAsia="Times New Roman" w:hAnsi="Arial" w:cs="Arial"/>
           <w:i/>
@@ -1253,8 +1198,8 @@
           <w:szCs w:val="20"/>
         </w:rPr>
         <w:drawing>
-          <wp:inline distT="0" distB="0" distL="0" distR="0" wp14:anchorId="555A0B58" wp14:editId="25F73441">
-            <wp:extent cx="5943600" cy="4159885"/>
+          <wp:inline distT="0" distB="0" distL="0" distR="0" wp14:anchorId="555A0B58" wp14:editId="54072631">
+            <wp:extent cx="5619819" cy="3933273"/>
             <wp:effectExtent l="0" t="0" r="0" b="0"/>
             <wp:docPr id="4" name="Picture 4" descr="Diagram&#10;&#10;Description automatically generated"/>
             <wp:cNvGraphicFramePr>
@@ -1276,7 +1221,7 @@
                   <pic:spPr>
                     <a:xfrm>
                       <a:off x="0" y="0"/>
-                      <a:ext cx="5943600" cy="4159885"/>
+                      <a:ext cx="5626136" cy="3937694"/>
                     </a:xfrm>
                     <a:prstGeom prst="rect">
                       <a:avLst/>
@@ -1412,16 +1357,6 @@
         </w:rPr>
         <w:t>Results</w:t>
       </w:r>
-    </w:p>
-    <w:p>
-      <w:pPr>
-        <w:rPr>
-          <w:rFonts w:ascii="Arial" w:eastAsia="Times New Roman" w:hAnsi="Arial" w:cs="Arial"/>
-          <w:bCs/>
-          <w:sz w:val="20"/>
-          <w:szCs w:val="20"/>
-        </w:rPr>
-      </w:pPr>
     </w:p>
     <w:p>
       <w:pPr>
@@ -2108,6 +2043,7 @@
           <w:bCs/>
           <w:i/>
           <w:iCs/>
+          <w:noProof/>
           <w:sz w:val="20"/>
           <w:szCs w:val="20"/>
         </w:rPr>
@@ -2233,9 +2169,18 @@
           <w:sz w:val="20"/>
           <w:szCs w:val="20"/>
         </w:rPr>
-        <w:t xml:space="preserve">The goal of this lab is to </w:t>
-      </w:r>
-      <w:proofErr w:type="gramStart"/>
+        <w:t>The goal of this lab is to compare and contrast several techniques used in interpolating spatial data. Adhering to the standards of Multi Criteria Decision Analysis, the best approach is the one that satisfies the criteria of the user. In this project’s case, the stated goal is to produce an ETL that allows for a compare and contrast analysis of several interpolation techniques, which has been accomplished.</w:t>
+      </w:r>
+    </w:p>
+    <w:p>
+      <w:pPr>
+        <w:rPr>
+          <w:rFonts w:ascii="Arial" w:eastAsia="Times New Roman" w:hAnsi="Arial" w:cs="Arial"/>
+          <w:i/>
+          <w:sz w:val="20"/>
+          <w:szCs w:val="20"/>
+        </w:rPr>
+      </w:pPr>
       <w:r>
         <w:rPr>
           <w:rFonts w:ascii="Arial" w:hAnsi="Arial" w:cs="Arial"/>
@@ -2243,9 +2188,8 @@
           <w:sz w:val="20"/>
           <w:szCs w:val="20"/>
         </w:rPr>
-        <w:t>compare and contrast</w:t>
-      </w:r>
-      <w:proofErr w:type="gramEnd"/>
+        <w:t xml:space="preserve">Additionally, we test the accuracy of each of the models, with the Leave One Out method of Cross Validation accuracy assessment; where we perform the interpolation with one data point </w:t>
+      </w:r>
       <w:r>
         <w:rPr>
           <w:rFonts w:ascii="Arial" w:hAnsi="Arial" w:cs="Arial"/>
@@ -2253,9 +2197,8 @@
           <w:sz w:val="20"/>
           <w:szCs w:val="20"/>
         </w:rPr>
-        <w:t xml:space="preserve"> several techniques used in interpolating spatial data. Adhering to the standards of Multi Criteria Decision Analysis, the best approach is the one that satisfies the criteria of the user. In this project’s case, the stated goal is to produce an ETL that allows for a </w:t>
-      </w:r>
-      <w:proofErr w:type="gramStart"/>
+        <w:t>withheld and</w:t>
+      </w:r>
       <w:r>
         <w:rPr>
           <w:rFonts w:ascii="Arial" w:hAnsi="Arial" w:cs="Arial"/>
@@ -2263,72 +2206,7 @@
           <w:sz w:val="20"/>
           <w:szCs w:val="20"/>
         </w:rPr>
-        <w:t>compare and contrast</w:t>
-      </w:r>
-      <w:proofErr w:type="gramEnd"/>
-      <w:r>
-        <w:rPr>
-          <w:rFonts w:ascii="Arial" w:hAnsi="Arial" w:cs="Arial"/>
-          <w:color w:val="000000"/>
-          <w:sz w:val="20"/>
-          <w:szCs w:val="20"/>
-        </w:rPr>
-        <w:t xml:space="preserve"> analysis of several interpolation techniques, which has been accomplished.</w:t>
-      </w:r>
-    </w:p>
-    <w:p>
-      <w:pPr>
-        <w:rPr>
-          <w:rFonts w:ascii="Arial" w:eastAsia="Times New Roman" w:hAnsi="Arial" w:cs="Arial"/>
-          <w:i/>
-          <w:sz w:val="20"/>
-          <w:szCs w:val="20"/>
-        </w:rPr>
-      </w:pPr>
-      <w:r>
-        <w:rPr>
-          <w:rFonts w:ascii="Arial" w:hAnsi="Arial" w:cs="Arial"/>
-          <w:color w:val="000000"/>
-          <w:sz w:val="20"/>
-          <w:szCs w:val="20"/>
-        </w:rPr>
-        <w:t xml:space="preserve">Additionally, we test the accuracy of each of the models, with the Leave One Out method of Cross Validation accuracy assessment; where we perform the interpolation with one data point </w:t>
-      </w:r>
-      <w:r>
-        <w:rPr>
-          <w:rFonts w:ascii="Arial" w:hAnsi="Arial" w:cs="Arial"/>
-          <w:color w:val="000000"/>
-          <w:sz w:val="20"/>
-          <w:szCs w:val="20"/>
-        </w:rPr>
-        <w:t>withheld and</w:t>
-      </w:r>
-      <w:r>
-        <w:rPr>
-          <w:rFonts w:ascii="Arial" w:hAnsi="Arial" w:cs="Arial"/>
-          <w:color w:val="000000"/>
-          <w:sz w:val="20"/>
-          <w:szCs w:val="20"/>
-        </w:rPr>
-        <w:t xml:space="preserve"> compare the resulting predicted value at that location with the actual value, iterating the process over all samples. The difference between the values is then used to compute a r</w:t>
-      </w:r>
-      <w:r>
-        <w:rPr>
-          <w:rFonts w:ascii="Arial" w:hAnsi="Arial" w:cs="Arial"/>
-          <w:color w:val="000000"/>
-          <w:sz w:val="20"/>
-          <w:szCs w:val="20"/>
-        </w:rPr>
-        <w:t xml:space="preserve">oot mean square error. </w:t>
-      </w:r>
-      <w:r>
-        <w:rPr>
-          <w:rFonts w:ascii="Arial" w:hAnsi="Arial" w:cs="Arial"/>
-          <w:color w:val="000000"/>
-          <w:sz w:val="20"/>
-          <w:szCs w:val="20"/>
-        </w:rPr>
-        <w:t xml:space="preserve">This process is done automatically in ArcGIS for every geostatistical interpolation method. The EBK method below shows very accurate interpolations, with an RMSE of about .5, or a half a degree difference on average between predicted and observed </w:t>
+        <w:t xml:space="preserve"> compare the resulting predicted value at that location with the actual value, iterating the process over all samples. The difference between the values is then used to compute a root mean square error. This process is done automatically in ArcGIS for every geostatistical interpolation method. The EBK method below shows very accurate interpolations, with an RMSE of about .5, or a half a degree difference on average between predicted and observed </w:t>
       </w:r>
       <w:r>
         <w:rPr>
@@ -2446,6 +2324,7 @@
       <w:r>
         <w:rPr>
           <w:rFonts w:ascii="Arial" w:eastAsia="Times New Roman" w:hAnsi="Arial" w:cs="Arial"/>
+          <w:noProof/>
           <w:sz w:val="20"/>
           <w:szCs w:val="20"/>
         </w:rPr>
@@ -2640,7 +2519,7 @@
           <w:sz w:val="20"/>
           <w:szCs w:val="20"/>
         </w:rPr>
-        <w:t>Interpolation techniques like kriging and splining, while more computationally complex</w:t>
+        <w:t xml:space="preserve">Interpolation techniques like kriging and splining, while more computationally complex than deterministic methods like IDW and </w:t>
       </w:r>
       <w:r>
         <w:rPr>
@@ -2649,7 +2528,7 @@
           <w:sz w:val="20"/>
           <w:szCs w:val="20"/>
         </w:rPr>
-        <w:t xml:space="preserve"> than deterministic methods like IDW and </w:t>
+        <w:t>Nearest</w:t>
       </w:r>
       <w:r>
         <w:rPr>
@@ -2658,25 +2537,7 @@
           <w:sz w:val="20"/>
           <w:szCs w:val="20"/>
         </w:rPr>
-        <w:t>Nearest</w:t>
-      </w:r>
-      <w:r>
-        <w:rPr>
-          <w:rFonts w:ascii="Arial" w:hAnsi="Arial" w:cs="Arial"/>
-          <w:color w:val="000000"/>
-          <w:sz w:val="20"/>
-          <w:szCs w:val="20"/>
-        </w:rPr>
-        <w:t xml:space="preserve"> Neighbor</w:t>
-      </w:r>
-      <w:r>
-        <w:rPr>
-          <w:rFonts w:ascii="Arial" w:hAnsi="Arial" w:cs="Arial"/>
-          <w:color w:val="000000"/>
-          <w:sz w:val="20"/>
-          <w:szCs w:val="20"/>
-        </w:rPr>
-        <w:t>, provide more accurate measurements with fewer covariate inputs, making more accurate predictive models easier to construct. Techniques like IDW are highly spatially dependent, which requires the model to consider spatially autocorrelated covariates like surface elevation, topography and landcover type to get very accurate measurements. Empirical Bayesian Kriging, in contrast, runs a series of simulations to automatically generate a best fit weights model that can account for spatial autocorrelation.</w:t>
+        <w:t xml:space="preserve"> Neighbor, provide more accurate measurements with fewer covariate inputs, making more accurate predictive models easier to construct. Techniques like IDW are highly spatially dependent, which requires the model to consider spatially autocorrelated covariates like surface elevation, topography and landcover type to get very accurate measurements. Empirical Bayesian Kriging, in contrast, runs a series of simulations to automatically generate a best fit weights model that can account for spatial autocorrelation.</w:t>
       </w:r>
       <w:hyperlink r:id="rId19" w:history="1">
         <w:r>
@@ -2707,25 +2568,7 @@
           <w:sz w:val="20"/>
           <w:szCs w:val="20"/>
         </w:rPr>
-        <w:t>The</w:t>
-      </w:r>
-      <w:r>
-        <w:rPr>
-          <w:rFonts w:ascii="Arial" w:eastAsia="Times New Roman" w:hAnsi="Arial" w:cs="Arial"/>
-          <w:iCs/>
-          <w:sz w:val="20"/>
-          <w:szCs w:val="20"/>
-        </w:rPr>
-        <w:t xml:space="preserve"> EBK</w:t>
-      </w:r>
-      <w:r>
-        <w:rPr>
-          <w:rFonts w:ascii="Arial" w:eastAsia="Times New Roman" w:hAnsi="Arial" w:cs="Arial"/>
-          <w:iCs/>
-          <w:sz w:val="20"/>
-          <w:szCs w:val="20"/>
-        </w:rPr>
-        <w:t xml:space="preserve"> model is both very accurate and relatively simple to execute due to the high level of automation and robust simulation process. This makes it more computationally intensive and susceptible to user error and data quality issues than some other models. For the purposes of this </w:t>
+        <w:t xml:space="preserve">The EBK model is both very accurate and relatively simple to execute due to the high level of automation and robust simulation process. This makes it more computationally intensive and susceptible to user error and data quality issues than some other models. For the purposes of this </w:t>
       </w:r>
       <w:r>
         <w:rPr>

</xml_diff>